<commit_message>
View personal ‘s score report	Student
</commit_message>
<xml_diff>
--- a/doc/use-case.docx
+++ b/doc/use-case.docx
@@ -18,7 +18,15 @@
           <w:sz w:val="44"/>
           <w:szCs w:val="44"/>
         </w:rPr>
-        <w:t>Student management ‘s Use case</w:t>
+        <w:t>Student management ‘s Use cas</w:t>
+      </w:r>
+      <w:r>
+        <w:rPr>
+          <w:rFonts w:ascii="Arial" w:hAnsi="Arial" w:cs="Arial"/>
+          <w:sz w:val="44"/>
+          <w:szCs w:val="44"/>
+        </w:rPr>
+        <w:t>e</w:t>
       </w:r>
     </w:p>
     <w:p>
@@ -228,7 +236,7 @@
               <w:bottom w:val="single" w:sz="4" w:space="0" w:color="auto"/>
               <w:right w:val="single" w:sz="4" w:space="0" w:color="auto"/>
             </w:tcBorders>
-            <w:shd w:val="clear" w:color="auto" w:fill="FFFFFF" w:themeFill="background1"/>
+            <w:shd w:val="clear" w:color="auto" w:fill="D9E2F3" w:themeFill="accent1" w:themeFillTint="33"/>
             <w:noWrap/>
           </w:tcPr>
           <w:p>
@@ -259,7 +267,7 @@
               <w:bottom w:val="single" w:sz="4" w:space="0" w:color="auto"/>
               <w:right w:val="single" w:sz="4" w:space="0" w:color="auto"/>
             </w:tcBorders>
-            <w:shd w:val="clear" w:color="auto" w:fill="FFFFFF" w:themeFill="background1"/>
+            <w:shd w:val="clear" w:color="auto" w:fill="D9E2F3" w:themeFill="accent1" w:themeFillTint="33"/>
             <w:noWrap/>
           </w:tcPr>
           <w:p>
@@ -334,7 +342,7 @@
               <w:bottom w:val="single" w:sz="4" w:space="0" w:color="auto"/>
               <w:right w:val="single" w:sz="4" w:space="0" w:color="auto"/>
             </w:tcBorders>
-            <w:shd w:val="clear" w:color="auto" w:fill="FFFFFF" w:themeFill="background1"/>
+            <w:shd w:val="clear" w:color="auto" w:fill="D9E2F3" w:themeFill="accent1" w:themeFillTint="33"/>
             <w:noWrap/>
           </w:tcPr>
           <w:p>
@@ -365,7 +373,7 @@
               <w:bottom w:val="single" w:sz="4" w:space="0" w:color="auto"/>
               <w:right w:val="single" w:sz="4" w:space="0" w:color="auto"/>
             </w:tcBorders>
-            <w:shd w:val="clear" w:color="auto" w:fill="FFFFFF" w:themeFill="background1"/>
+            <w:shd w:val="clear" w:color="auto" w:fill="D9E2F3" w:themeFill="accent1" w:themeFillTint="33"/>
             <w:noWrap/>
           </w:tcPr>
           <w:p>
@@ -440,7 +448,7 @@
               <w:bottom w:val="single" w:sz="4" w:space="0" w:color="auto"/>
               <w:right w:val="single" w:sz="4" w:space="0" w:color="auto"/>
             </w:tcBorders>
-            <w:shd w:val="clear" w:color="auto" w:fill="FFFFFF" w:themeFill="background1"/>
+            <w:shd w:val="clear" w:color="auto" w:fill="D9E2F3" w:themeFill="accent1" w:themeFillTint="33"/>
             <w:noWrap/>
           </w:tcPr>
           <w:p>
@@ -471,7 +479,7 @@
               <w:bottom w:val="single" w:sz="4" w:space="0" w:color="auto"/>
               <w:right w:val="single" w:sz="4" w:space="0" w:color="auto"/>
             </w:tcBorders>
-            <w:shd w:val="clear" w:color="auto" w:fill="FFFFFF" w:themeFill="background1"/>
+            <w:shd w:val="clear" w:color="auto" w:fill="D9E2F3" w:themeFill="accent1" w:themeFillTint="33"/>
             <w:noWrap/>
           </w:tcPr>
           <w:p>
@@ -668,7 +676,7 @@
               <w:bottom w:val="single" w:sz="4" w:space="0" w:color="auto"/>
               <w:right w:val="single" w:sz="4" w:space="0" w:color="auto"/>
             </w:tcBorders>
-            <w:shd w:val="clear" w:color="auto" w:fill="FFFFFF" w:themeFill="background1"/>
+            <w:shd w:val="clear" w:color="auto" w:fill="D9E2F3" w:themeFill="accent1" w:themeFillTint="33"/>
             <w:noWrap/>
           </w:tcPr>
           <w:p>
@@ -699,7 +707,7 @@
               <w:bottom w:val="single" w:sz="4" w:space="0" w:color="auto"/>
               <w:right w:val="single" w:sz="4" w:space="0" w:color="auto"/>
             </w:tcBorders>
-            <w:shd w:val="clear" w:color="auto" w:fill="FFFFFF" w:themeFill="background1"/>
+            <w:shd w:val="clear" w:color="auto" w:fill="D9E2F3" w:themeFill="accent1" w:themeFillTint="33"/>
             <w:noWrap/>
           </w:tcPr>
           <w:p>
@@ -774,7 +782,7 @@
               <w:bottom w:val="single" w:sz="4" w:space="0" w:color="auto"/>
               <w:right w:val="single" w:sz="4" w:space="0" w:color="auto"/>
             </w:tcBorders>
-            <w:shd w:val="clear" w:color="auto" w:fill="FFFFFF" w:themeFill="background1"/>
+            <w:shd w:val="clear" w:color="auto" w:fill="D9E2F3" w:themeFill="accent1" w:themeFillTint="33"/>
             <w:noWrap/>
           </w:tcPr>
           <w:p>
@@ -805,7 +813,7 @@
               <w:bottom w:val="single" w:sz="4" w:space="0" w:color="auto"/>
               <w:right w:val="single" w:sz="4" w:space="0" w:color="auto"/>
             </w:tcBorders>
-            <w:shd w:val="clear" w:color="auto" w:fill="FFFFFF" w:themeFill="background1"/>
+            <w:shd w:val="clear" w:color="auto" w:fill="D9E2F3" w:themeFill="accent1" w:themeFillTint="33"/>
             <w:noWrap/>
           </w:tcPr>
           <w:p>
@@ -890,7 +898,7 @@
               <w:bottom w:val="single" w:sz="4" w:space="0" w:color="auto"/>
               <w:right w:val="single" w:sz="4" w:space="0" w:color="auto"/>
             </w:tcBorders>
-            <w:shd w:val="clear" w:color="auto" w:fill="FFFFFF" w:themeFill="background1"/>
+            <w:shd w:val="clear" w:color="auto" w:fill="D9E2F3" w:themeFill="accent1" w:themeFillTint="33"/>
             <w:noWrap/>
           </w:tcPr>
           <w:p>
@@ -921,7 +929,7 @@
               <w:bottom w:val="single" w:sz="4" w:space="0" w:color="auto"/>
               <w:right w:val="single" w:sz="4" w:space="0" w:color="auto"/>
             </w:tcBorders>
-            <w:shd w:val="clear" w:color="auto" w:fill="FFFFFF" w:themeFill="background1"/>
+            <w:shd w:val="clear" w:color="auto" w:fill="D9E2F3" w:themeFill="accent1" w:themeFillTint="33"/>
             <w:noWrap/>
           </w:tcPr>
           <w:p>
@@ -1006,7 +1014,7 @@
               <w:bottom w:val="single" w:sz="4" w:space="0" w:color="auto"/>
               <w:right w:val="single" w:sz="4" w:space="0" w:color="auto"/>
             </w:tcBorders>
-            <w:shd w:val="clear" w:color="auto" w:fill="FFFFFF" w:themeFill="background1"/>
+            <w:shd w:val="clear" w:color="auto" w:fill="D9E2F3" w:themeFill="accent1" w:themeFillTint="33"/>
             <w:noWrap/>
           </w:tcPr>
           <w:p>
@@ -1037,7 +1045,7 @@
               <w:bottom w:val="single" w:sz="4" w:space="0" w:color="auto"/>
               <w:right w:val="single" w:sz="4" w:space="0" w:color="auto"/>
             </w:tcBorders>
-            <w:shd w:val="clear" w:color="auto" w:fill="FFFFFF" w:themeFill="background1"/>
+            <w:shd w:val="clear" w:color="auto" w:fill="D9E2F3" w:themeFill="accent1" w:themeFillTint="33"/>
             <w:noWrap/>
           </w:tcPr>
           <w:p>
@@ -4225,23 +4233,13 @@
                 <w:szCs w:val="24"/>
               </w:rPr>
             </w:pPr>
-            <w:proofErr w:type="gramStart"/>
-            <w:r>
-              <w:rPr>
-                <w:rFonts w:ascii="Arial" w:hAnsi="Arial" w:cs="Arial"/>
-                <w:sz w:val="24"/>
-                <w:szCs w:val="24"/>
-              </w:rPr>
-              <w:t>User</w:t>
-            </w:r>
-            <w:proofErr w:type="gramEnd"/>
-            <w:r>
-              <w:rPr>
-                <w:rFonts w:ascii="Arial" w:hAnsi="Arial" w:cs="Arial"/>
-                <w:sz w:val="24"/>
-                <w:szCs w:val="24"/>
-              </w:rPr>
-              <w:t xml:space="preserve"> enter username and password</w:t>
+            <w:r>
+              <w:rPr>
+                <w:rFonts w:ascii="Arial" w:hAnsi="Arial" w:cs="Arial"/>
+                <w:sz w:val="24"/>
+                <w:szCs w:val="24"/>
+              </w:rPr>
+              <w:t>User enter username and password</w:t>
             </w:r>
           </w:p>
           <w:p>
@@ -5823,23 +5821,13 @@
                 <w:szCs w:val="24"/>
               </w:rPr>
             </w:pPr>
-            <w:proofErr w:type="gramStart"/>
-            <w:r>
-              <w:rPr>
-                <w:rFonts w:ascii="Arial" w:hAnsi="Arial" w:cs="Arial"/>
-                <w:sz w:val="24"/>
-                <w:szCs w:val="24"/>
-              </w:rPr>
-              <w:t>Student</w:t>
-            </w:r>
-            <w:proofErr w:type="gramEnd"/>
-            <w:r>
-              <w:rPr>
-                <w:rFonts w:ascii="Arial" w:hAnsi="Arial" w:cs="Arial"/>
-                <w:sz w:val="24"/>
-                <w:szCs w:val="24"/>
-              </w:rPr>
-              <w:t xml:space="preserve"> enter his student code in the username </w:t>
+            <w:r>
+              <w:rPr>
+                <w:rFonts w:ascii="Arial" w:hAnsi="Arial" w:cs="Arial"/>
+                <w:sz w:val="24"/>
+                <w:szCs w:val="24"/>
+              </w:rPr>
+              <w:t xml:space="preserve">Student enter his student code in the username </w:t>
             </w:r>
             <w:r>
               <w:rPr>
@@ -5872,23 +5860,13 @@
                 <w:szCs w:val="24"/>
               </w:rPr>
             </w:pPr>
-            <w:proofErr w:type="gramStart"/>
-            <w:r>
-              <w:rPr>
-                <w:rFonts w:ascii="Arial" w:hAnsi="Arial" w:cs="Arial"/>
-                <w:sz w:val="24"/>
-                <w:szCs w:val="24"/>
-              </w:rPr>
-              <w:t>Student</w:t>
-            </w:r>
-            <w:proofErr w:type="gramEnd"/>
-            <w:r>
-              <w:rPr>
-                <w:rFonts w:ascii="Arial" w:hAnsi="Arial" w:cs="Arial"/>
-                <w:sz w:val="24"/>
-                <w:szCs w:val="24"/>
-              </w:rPr>
-              <w:t xml:space="preserve"> submit form and system displays message ‘register successfully’</w:t>
+            <w:r>
+              <w:rPr>
+                <w:rFonts w:ascii="Arial" w:hAnsi="Arial" w:cs="Arial"/>
+                <w:sz w:val="24"/>
+                <w:szCs w:val="24"/>
+              </w:rPr>
+              <w:t>Student submit form and system displays message ‘register successfully’</w:t>
             </w:r>
           </w:p>
         </w:tc>
@@ -6668,23 +6646,13 @@
                 <w:szCs w:val="24"/>
               </w:rPr>
             </w:pPr>
-            <w:proofErr w:type="gramStart"/>
-            <w:r>
-              <w:rPr>
-                <w:rFonts w:ascii="Arial" w:hAnsi="Arial" w:cs="Arial"/>
-                <w:sz w:val="24"/>
-                <w:szCs w:val="24"/>
-              </w:rPr>
-              <w:t>Student</w:t>
-            </w:r>
-            <w:proofErr w:type="gramEnd"/>
-            <w:r>
-              <w:rPr>
-                <w:rFonts w:ascii="Arial" w:hAnsi="Arial" w:cs="Arial"/>
-                <w:sz w:val="24"/>
-                <w:szCs w:val="24"/>
-              </w:rPr>
-              <w:t xml:space="preserve"> go to mark ‘s report page.</w:t>
+            <w:r>
+              <w:rPr>
+                <w:rFonts w:ascii="Arial" w:hAnsi="Arial" w:cs="Arial"/>
+                <w:sz w:val="24"/>
+                <w:szCs w:val="24"/>
+              </w:rPr>
+              <w:t>Student go to mark ‘s report page.</w:t>
             </w:r>
           </w:p>
           <w:p>
@@ -7472,23 +7440,13 @@
                 <w:szCs w:val="24"/>
               </w:rPr>
             </w:pPr>
-            <w:proofErr w:type="gramStart"/>
-            <w:r>
-              <w:rPr>
-                <w:rFonts w:ascii="Arial" w:hAnsi="Arial" w:cs="Arial"/>
-                <w:sz w:val="24"/>
-                <w:szCs w:val="24"/>
-              </w:rPr>
-              <w:t>Student</w:t>
-            </w:r>
-            <w:proofErr w:type="gramEnd"/>
-            <w:r>
-              <w:rPr>
-                <w:rFonts w:ascii="Arial" w:hAnsi="Arial" w:cs="Arial"/>
-                <w:sz w:val="24"/>
-                <w:szCs w:val="24"/>
-              </w:rPr>
-              <w:t xml:space="preserve"> want to register for a classroom</w:t>
+            <w:r>
+              <w:rPr>
+                <w:rFonts w:ascii="Arial" w:hAnsi="Arial" w:cs="Arial"/>
+                <w:sz w:val="24"/>
+                <w:szCs w:val="24"/>
+              </w:rPr>
+              <w:t>Student want to register for a classroom</w:t>
             </w:r>
           </w:p>
           <w:p>
@@ -8126,7 +8084,7 @@
                 <w:sz w:val="24"/>
                 <w:szCs w:val="24"/>
               </w:rPr>
-              <w:t xml:space="preserve"> can view the information of the classroom </w:t>
+              <w:t xml:space="preserve"> can view the information of the classroom including: head teacher; number of </w:t>
             </w:r>
             <w:proofErr w:type="gramStart"/>
             <w:r>
@@ -8135,7 +8093,7 @@
                 <w:sz w:val="24"/>
                 <w:szCs w:val="24"/>
               </w:rPr>
-              <w:t>including:</w:t>
+              <w:t>student</w:t>
             </w:r>
             <w:proofErr w:type="gramEnd"/>
             <w:r>
@@ -8144,7 +8102,7 @@
                 <w:sz w:val="24"/>
                 <w:szCs w:val="24"/>
               </w:rPr>
-              <w:t xml:space="preserve"> head teacher; number of student; list of subject…</w:t>
+              <w:t>; list of subject…</w:t>
             </w:r>
           </w:p>
         </w:tc>
@@ -8331,6 +8289,22 @@
                 <w:szCs w:val="24"/>
               </w:rPr>
             </w:pPr>
+            <w:r>
+              <w:rPr>
+                <w:rFonts w:ascii="Arial" w:hAnsi="Arial" w:cs="Arial"/>
+                <w:sz w:val="24"/>
+                <w:szCs w:val="24"/>
+              </w:rPr>
+              <w:t>User</w:t>
+            </w:r>
+            <w:r>
+              <w:rPr>
+                <w:rFonts w:ascii="Arial" w:hAnsi="Arial" w:cs="Arial"/>
+                <w:sz w:val="24"/>
+                <w:szCs w:val="24"/>
+              </w:rPr>
+              <w:t xml:space="preserve"> choose a classroom from the list of </w:t>
+            </w:r>
             <w:proofErr w:type="gramStart"/>
             <w:r>
               <w:rPr>
@@ -8338,17 +8312,9 @@
                 <w:sz w:val="24"/>
                 <w:szCs w:val="24"/>
               </w:rPr>
-              <w:t>User</w:t>
+              <w:t>classroom</w:t>
             </w:r>
             <w:proofErr w:type="gramEnd"/>
-            <w:r>
-              <w:rPr>
-                <w:rFonts w:ascii="Arial" w:hAnsi="Arial" w:cs="Arial"/>
-                <w:sz w:val="24"/>
-                <w:szCs w:val="24"/>
-              </w:rPr>
-              <w:t xml:space="preserve"> choose a classroom from the list of classroom</w:t>
-            </w:r>
           </w:p>
           <w:p>
             <w:pPr>
@@ -9867,23 +9833,13 @@
                 <w:szCs w:val="24"/>
               </w:rPr>
             </w:pPr>
-            <w:proofErr w:type="gramStart"/>
-            <w:r>
-              <w:rPr>
-                <w:rFonts w:ascii="Arial" w:hAnsi="Arial" w:cs="Arial"/>
-                <w:sz w:val="24"/>
-                <w:szCs w:val="24"/>
-              </w:rPr>
-              <w:t>User</w:t>
-            </w:r>
-            <w:proofErr w:type="gramEnd"/>
-            <w:r>
-              <w:rPr>
-                <w:rFonts w:ascii="Arial" w:hAnsi="Arial" w:cs="Arial"/>
-                <w:sz w:val="24"/>
-                <w:szCs w:val="24"/>
-              </w:rPr>
-              <w:t xml:space="preserve"> edit their information</w:t>
+            <w:r>
+              <w:rPr>
+                <w:rFonts w:ascii="Arial" w:hAnsi="Arial" w:cs="Arial"/>
+                <w:sz w:val="24"/>
+                <w:szCs w:val="24"/>
+              </w:rPr>
+              <w:t>User edit their information</w:t>
             </w:r>
           </w:p>
           <w:p>
@@ -9900,23 +9856,13 @@
                 <w:szCs w:val="24"/>
               </w:rPr>
             </w:pPr>
-            <w:proofErr w:type="gramStart"/>
-            <w:r>
-              <w:rPr>
-                <w:rFonts w:ascii="Arial" w:hAnsi="Arial" w:cs="Arial"/>
-                <w:sz w:val="24"/>
-                <w:szCs w:val="24"/>
-              </w:rPr>
-              <w:t>User</w:t>
-            </w:r>
-            <w:proofErr w:type="gramEnd"/>
-            <w:r>
-              <w:rPr>
-                <w:rFonts w:ascii="Arial" w:hAnsi="Arial" w:cs="Arial"/>
-                <w:sz w:val="24"/>
-                <w:szCs w:val="24"/>
-              </w:rPr>
-              <w:t xml:space="preserve"> submit form and system display message update successfully</w:t>
+            <w:r>
+              <w:rPr>
+                <w:rFonts w:ascii="Arial" w:hAnsi="Arial" w:cs="Arial"/>
+                <w:sz w:val="24"/>
+                <w:szCs w:val="24"/>
+              </w:rPr>
+              <w:t>User submit form and system display message update successfully</w:t>
             </w:r>
             <w:r>
               <w:rPr>
@@ -10561,19 +10507,9 @@
                 <w:sz w:val="24"/>
                 <w:szCs w:val="24"/>
               </w:rPr>
-              <w:t xml:space="preserve">can </w:t>
-            </w:r>
-            <w:proofErr w:type="gramStart"/>
-            <w:r>
-              <w:rPr>
-                <w:rFonts w:ascii="Arial" w:hAnsi="Arial" w:cs="Arial"/>
-                <w:sz w:val="24"/>
-                <w:szCs w:val="24"/>
-              </w:rPr>
-              <w:t>not</w:t>
+              <w:t>can not</w:t>
             </w:r>
             <w:proofErr w:type="spellEnd"/>
-            <w:proofErr w:type="gramEnd"/>
             <w:r>
               <w:rPr>
                 <w:rFonts w:ascii="Arial" w:hAnsi="Arial" w:cs="Arial"/>
@@ -13393,15 +13329,7 @@
           <w:sz w:val="24"/>
           <w:szCs w:val="24"/>
         </w:rPr>
-        <w:t xml:space="preserve"> </w:t>
-      </w:r>
-      <w:r>
-        <w:rPr>
-          <w:rFonts w:ascii="Arial" w:hAnsi="Arial" w:cs="Arial"/>
-          <w:sz w:val="24"/>
-          <w:szCs w:val="24"/>
-        </w:rPr>
-        <w:t>Add new score to student ‘s score list</w:t>
+        <w:t xml:space="preserve"> Add new score to student ‘s score list</w:t>
       </w:r>
     </w:p>
     <w:tbl>
@@ -15997,25 +15925,7 @@
                 <w:sz w:val="24"/>
                 <w:szCs w:val="24"/>
               </w:rPr>
-              <w:t xml:space="preserve">Admin </w:t>
-            </w:r>
-            <w:proofErr w:type="gramStart"/>
-            <w:r>
-              <w:rPr>
-                <w:rFonts w:ascii="Arial" w:hAnsi="Arial" w:cs="Arial"/>
-                <w:sz w:val="24"/>
-                <w:szCs w:val="24"/>
-              </w:rPr>
-              <w:t>is able to</w:t>
-            </w:r>
-            <w:proofErr w:type="gramEnd"/>
-            <w:r>
-              <w:rPr>
-                <w:rFonts w:ascii="Arial" w:hAnsi="Arial" w:cs="Arial"/>
-                <w:sz w:val="24"/>
-                <w:szCs w:val="24"/>
-              </w:rPr>
-              <w:t xml:space="preserve"> assign teacher to teach or to be the head teacher of a class</w:t>
+              <w:t>Admin is able to assign teacher to teach or to be the head teacher of a class</w:t>
             </w:r>
           </w:p>
         </w:tc>
@@ -16846,25 +16756,7 @@
                 <w:sz w:val="24"/>
                 <w:szCs w:val="24"/>
               </w:rPr>
-              <w:t xml:space="preserve">Admin </w:t>
-            </w:r>
-            <w:proofErr w:type="gramStart"/>
-            <w:r>
-              <w:rPr>
-                <w:rFonts w:ascii="Arial" w:hAnsi="Arial" w:cs="Arial"/>
-                <w:sz w:val="24"/>
-                <w:szCs w:val="24"/>
-              </w:rPr>
-              <w:t>is able to</w:t>
-            </w:r>
-            <w:proofErr w:type="gramEnd"/>
-            <w:r>
-              <w:rPr>
-                <w:rFonts w:ascii="Arial" w:hAnsi="Arial" w:cs="Arial"/>
-                <w:sz w:val="24"/>
-                <w:szCs w:val="24"/>
-              </w:rPr>
-              <w:t xml:space="preserve"> </w:t>
+              <w:t xml:space="preserve">Admin is able to </w:t>
             </w:r>
             <w:r>
               <w:rPr>
@@ -17705,25 +17597,7 @@
                 <w:sz w:val="24"/>
                 <w:szCs w:val="24"/>
               </w:rPr>
-              <w:t xml:space="preserve">Admin </w:t>
-            </w:r>
-            <w:proofErr w:type="gramStart"/>
-            <w:r>
-              <w:rPr>
-                <w:rFonts w:ascii="Arial" w:hAnsi="Arial" w:cs="Arial"/>
-                <w:sz w:val="24"/>
-                <w:szCs w:val="24"/>
-              </w:rPr>
-              <w:t>is able to</w:t>
-            </w:r>
-            <w:proofErr w:type="gramEnd"/>
-            <w:r>
-              <w:rPr>
-                <w:rFonts w:ascii="Arial" w:hAnsi="Arial" w:cs="Arial"/>
-                <w:sz w:val="24"/>
-                <w:szCs w:val="24"/>
-              </w:rPr>
-              <w:t xml:space="preserve"> </w:t>
+              <w:t xml:space="preserve">Admin is able to </w:t>
             </w:r>
             <w:r>
               <w:rPr>
@@ -18550,18 +18424,8 @@
                 <w:sz w:val="24"/>
                 <w:szCs w:val="24"/>
               </w:rPr>
-              <w:t xml:space="preserve">view list of all </w:t>
-            </w:r>
-            <w:proofErr w:type="gramStart"/>
-            <w:r>
-              <w:rPr>
-                <w:rFonts w:ascii="Arial" w:hAnsi="Arial" w:cs="Arial"/>
-                <w:sz w:val="24"/>
-                <w:szCs w:val="24"/>
-              </w:rPr>
-              <w:t>classroom</w:t>
-            </w:r>
-            <w:proofErr w:type="gramEnd"/>
+              <w:t>view list of all classroom</w:t>
+            </w:r>
           </w:p>
         </w:tc>
       </w:tr>
@@ -18668,25 +18532,7 @@
                 <w:sz w:val="24"/>
                 <w:szCs w:val="24"/>
               </w:rPr>
-              <w:t xml:space="preserve">A list of all </w:t>
-            </w:r>
-            <w:proofErr w:type="gramStart"/>
-            <w:r>
-              <w:rPr>
-                <w:rFonts w:ascii="Arial" w:hAnsi="Arial" w:cs="Arial"/>
-                <w:sz w:val="24"/>
-                <w:szCs w:val="24"/>
-              </w:rPr>
-              <w:t>classroom</w:t>
-            </w:r>
-            <w:proofErr w:type="gramEnd"/>
-            <w:r>
-              <w:rPr>
-                <w:rFonts w:ascii="Arial" w:hAnsi="Arial" w:cs="Arial"/>
-                <w:sz w:val="24"/>
-                <w:szCs w:val="24"/>
-              </w:rPr>
-              <w:t xml:space="preserve"> is displayed</w:t>
+              <w:t>A list of all classroom is displayed</w:t>
             </w:r>
           </w:p>
         </w:tc>
@@ -19175,25 +19021,7 @@
                 <w:sz w:val="24"/>
                 <w:szCs w:val="24"/>
               </w:rPr>
-              <w:t xml:space="preserve">Admin </w:t>
-            </w:r>
-            <w:proofErr w:type="gramStart"/>
-            <w:r>
-              <w:rPr>
-                <w:rFonts w:ascii="Arial" w:hAnsi="Arial" w:cs="Arial"/>
-                <w:sz w:val="24"/>
-                <w:szCs w:val="24"/>
-              </w:rPr>
-              <w:t>is able to</w:t>
-            </w:r>
-            <w:proofErr w:type="gramEnd"/>
-            <w:r>
-              <w:rPr>
-                <w:rFonts w:ascii="Arial" w:hAnsi="Arial" w:cs="Arial"/>
-                <w:sz w:val="24"/>
-                <w:szCs w:val="24"/>
-              </w:rPr>
-              <w:t xml:space="preserve"> </w:t>
+              <w:t xml:space="preserve">Admin is able to </w:t>
             </w:r>
             <w:r>
               <w:rPr>
@@ -20020,25 +19848,7 @@
                 <w:sz w:val="24"/>
                 <w:szCs w:val="24"/>
               </w:rPr>
-              <w:t xml:space="preserve">Admin </w:t>
-            </w:r>
-            <w:proofErr w:type="gramStart"/>
-            <w:r>
-              <w:rPr>
-                <w:rFonts w:ascii="Arial" w:hAnsi="Arial" w:cs="Arial"/>
-                <w:sz w:val="24"/>
-                <w:szCs w:val="24"/>
-              </w:rPr>
-              <w:t>is able to</w:t>
-            </w:r>
-            <w:proofErr w:type="gramEnd"/>
-            <w:r>
-              <w:rPr>
-                <w:rFonts w:ascii="Arial" w:hAnsi="Arial" w:cs="Arial"/>
-                <w:sz w:val="24"/>
-                <w:szCs w:val="24"/>
-              </w:rPr>
-              <w:t xml:space="preserve"> </w:t>
+              <w:t xml:space="preserve">Admin is able to </w:t>
             </w:r>
             <w:r>
               <w:rPr>
@@ -20762,25 +20572,7 @@
                 <w:sz w:val="24"/>
                 <w:szCs w:val="24"/>
               </w:rPr>
-              <w:t xml:space="preserve">Admin </w:t>
-            </w:r>
-            <w:proofErr w:type="gramStart"/>
-            <w:r>
-              <w:rPr>
-                <w:rFonts w:ascii="Arial" w:hAnsi="Arial" w:cs="Arial"/>
-                <w:sz w:val="24"/>
-                <w:szCs w:val="24"/>
-              </w:rPr>
-              <w:t>is able to</w:t>
-            </w:r>
-            <w:proofErr w:type="gramEnd"/>
-            <w:r>
-              <w:rPr>
-                <w:rFonts w:ascii="Arial" w:hAnsi="Arial" w:cs="Arial"/>
-                <w:sz w:val="24"/>
-                <w:szCs w:val="24"/>
-              </w:rPr>
-              <w:t xml:space="preserve"> </w:t>
+              <w:t xml:space="preserve">Admin is able to </w:t>
             </w:r>
             <w:r>
               <w:rPr>
@@ -21598,7 +21390,6 @@
               </w:rPr>
               <w:t xml:space="preserve">view list of all </w:t>
             </w:r>
-            <w:proofErr w:type="gramStart"/>
             <w:r>
               <w:rPr>
                 <w:rFonts w:ascii="Arial" w:hAnsi="Arial" w:cs="Arial"/>
@@ -21607,7 +21398,6 @@
               </w:rPr>
               <w:t>subject</w:t>
             </w:r>
-            <w:proofErr w:type="gramEnd"/>
           </w:p>
         </w:tc>
       </w:tr>
@@ -21715,7 +21505,6 @@
               </w:rPr>
               <w:t xml:space="preserve">A list of all </w:t>
             </w:r>
-            <w:proofErr w:type="gramStart"/>
             <w:r>
               <w:rPr>
                 <w:rFonts w:ascii="Arial" w:hAnsi="Arial" w:cs="Arial"/>
@@ -21724,7 +21513,6 @@
               </w:rPr>
               <w:t>subject</w:t>
             </w:r>
-            <w:proofErr w:type="gramEnd"/>
             <w:r>
               <w:rPr>
                 <w:rFonts w:ascii="Arial" w:hAnsi="Arial" w:cs="Arial"/>
@@ -22254,25 +22042,7 @@
                 <w:sz w:val="24"/>
                 <w:szCs w:val="24"/>
               </w:rPr>
-              <w:t xml:space="preserve">Admin </w:t>
-            </w:r>
-            <w:proofErr w:type="gramStart"/>
-            <w:r>
-              <w:rPr>
-                <w:rFonts w:ascii="Arial" w:hAnsi="Arial" w:cs="Arial"/>
-                <w:sz w:val="24"/>
-                <w:szCs w:val="24"/>
-              </w:rPr>
-              <w:t>is able to</w:t>
-            </w:r>
-            <w:proofErr w:type="gramEnd"/>
-            <w:r>
-              <w:rPr>
-                <w:rFonts w:ascii="Arial" w:hAnsi="Arial" w:cs="Arial"/>
-                <w:sz w:val="24"/>
-                <w:szCs w:val="24"/>
-              </w:rPr>
-              <w:t xml:space="preserve"> edit information a classroom</w:t>
+              <w:t>Admin is able to edit information a classroom</w:t>
             </w:r>
           </w:p>
         </w:tc>
@@ -23028,25 +22798,7 @@
                 <w:sz w:val="24"/>
                 <w:szCs w:val="24"/>
               </w:rPr>
-              <w:t xml:space="preserve">Admin </w:t>
-            </w:r>
-            <w:proofErr w:type="gramStart"/>
-            <w:r>
-              <w:rPr>
-                <w:rFonts w:ascii="Arial" w:hAnsi="Arial" w:cs="Arial"/>
-                <w:sz w:val="24"/>
-                <w:szCs w:val="24"/>
-              </w:rPr>
-              <w:t>is able to</w:t>
-            </w:r>
-            <w:proofErr w:type="gramEnd"/>
-            <w:r>
-              <w:rPr>
-                <w:rFonts w:ascii="Arial" w:hAnsi="Arial" w:cs="Arial"/>
-                <w:sz w:val="24"/>
-                <w:szCs w:val="24"/>
-              </w:rPr>
-              <w:t xml:space="preserve"> remove a subject</w:t>
+              <w:t>Admin is able to remove a subject</w:t>
             </w:r>
           </w:p>
         </w:tc>
@@ -23725,25 +23477,7 @@
                 <w:sz w:val="24"/>
                 <w:szCs w:val="24"/>
               </w:rPr>
-              <w:t xml:space="preserve">Admin </w:t>
-            </w:r>
-            <w:proofErr w:type="gramStart"/>
-            <w:r>
-              <w:rPr>
-                <w:rFonts w:ascii="Arial" w:hAnsi="Arial" w:cs="Arial"/>
-                <w:sz w:val="24"/>
-                <w:szCs w:val="24"/>
-              </w:rPr>
-              <w:t>is able to</w:t>
-            </w:r>
-            <w:proofErr w:type="gramEnd"/>
-            <w:r>
-              <w:rPr>
-                <w:rFonts w:ascii="Arial" w:hAnsi="Arial" w:cs="Arial"/>
-                <w:sz w:val="24"/>
-                <w:szCs w:val="24"/>
-              </w:rPr>
-              <w:t xml:space="preserve"> edit information a classroom</w:t>
+              <w:t>Admin is able to edit information a classroom</w:t>
             </w:r>
           </w:p>
         </w:tc>
@@ -24534,7 +24268,6 @@
               </w:rPr>
               <w:t xml:space="preserve">view list of all </w:t>
             </w:r>
-            <w:proofErr w:type="gramStart"/>
             <w:r>
               <w:rPr>
                 <w:rFonts w:ascii="Arial" w:hAnsi="Arial" w:cs="Arial"/>
@@ -24543,7 +24276,6 @@
               </w:rPr>
               <w:t>teacher</w:t>
             </w:r>
-            <w:proofErr w:type="gramEnd"/>
           </w:p>
         </w:tc>
       </w:tr>
@@ -24651,7 +24383,6 @@
               </w:rPr>
               <w:t xml:space="preserve">A list of all </w:t>
             </w:r>
-            <w:proofErr w:type="gramStart"/>
             <w:r>
               <w:rPr>
                 <w:rFonts w:ascii="Arial" w:hAnsi="Arial" w:cs="Arial"/>
@@ -24660,7 +24391,6 @@
               </w:rPr>
               <w:t>subject</w:t>
             </w:r>
-            <w:proofErr w:type="gramEnd"/>
             <w:r>
               <w:rPr>
                 <w:rFonts w:ascii="Arial" w:hAnsi="Arial" w:cs="Arial"/>
@@ -25230,25 +24960,7 @@
                 <w:sz w:val="24"/>
                 <w:szCs w:val="24"/>
               </w:rPr>
-              <w:t xml:space="preserve">Admin </w:t>
-            </w:r>
-            <w:proofErr w:type="gramStart"/>
-            <w:r>
-              <w:rPr>
-                <w:rFonts w:ascii="Arial" w:hAnsi="Arial" w:cs="Arial"/>
-                <w:sz w:val="24"/>
-                <w:szCs w:val="24"/>
-              </w:rPr>
-              <w:t>is able to</w:t>
-            </w:r>
-            <w:proofErr w:type="gramEnd"/>
-            <w:r>
-              <w:rPr>
-                <w:rFonts w:ascii="Arial" w:hAnsi="Arial" w:cs="Arial"/>
-                <w:sz w:val="24"/>
-                <w:szCs w:val="24"/>
-              </w:rPr>
-              <w:t xml:space="preserve"> edit information a </w:t>
+              <w:t xml:space="preserve">Admin is able to edit information a </w:t>
             </w:r>
             <w:r>
               <w:rPr>
@@ -26133,25 +25845,7 @@
                 <w:sz w:val="24"/>
                 <w:szCs w:val="24"/>
               </w:rPr>
-              <w:t xml:space="preserve">Admin </w:t>
-            </w:r>
-            <w:proofErr w:type="gramStart"/>
-            <w:r>
-              <w:rPr>
-                <w:rFonts w:ascii="Arial" w:hAnsi="Arial" w:cs="Arial"/>
-                <w:sz w:val="24"/>
-                <w:szCs w:val="24"/>
-              </w:rPr>
-              <w:t>is able to</w:t>
-            </w:r>
-            <w:proofErr w:type="gramEnd"/>
-            <w:r>
-              <w:rPr>
-                <w:rFonts w:ascii="Arial" w:hAnsi="Arial" w:cs="Arial"/>
-                <w:sz w:val="24"/>
-                <w:szCs w:val="24"/>
-              </w:rPr>
-              <w:t xml:space="preserve"> </w:t>
+              <w:t xml:space="preserve">Admin is able to </w:t>
             </w:r>
             <w:r>
               <w:rPr>
@@ -26930,25 +26624,7 @@
                 <w:sz w:val="24"/>
                 <w:szCs w:val="24"/>
               </w:rPr>
-              <w:t xml:space="preserve">Admin </w:t>
-            </w:r>
-            <w:proofErr w:type="gramStart"/>
-            <w:r>
-              <w:rPr>
-                <w:rFonts w:ascii="Arial" w:hAnsi="Arial" w:cs="Arial"/>
-                <w:sz w:val="24"/>
-                <w:szCs w:val="24"/>
-              </w:rPr>
-              <w:t>is able to</w:t>
-            </w:r>
-            <w:proofErr w:type="gramEnd"/>
-            <w:r>
-              <w:rPr>
-                <w:rFonts w:ascii="Arial" w:hAnsi="Arial" w:cs="Arial"/>
-                <w:sz w:val="24"/>
-                <w:szCs w:val="24"/>
-              </w:rPr>
-              <w:t xml:space="preserve"> </w:t>
+              <w:t xml:space="preserve">Admin is able to </w:t>
             </w:r>
             <w:r>
               <w:rPr>
@@ -27047,8 +26723,16 @@
                 <w:sz w:val="24"/>
                 <w:szCs w:val="24"/>
               </w:rPr>
+              <w:t>Post-</w:t>
+            </w:r>
+            <w:r>
+              <w:rPr>
+                <w:rFonts w:ascii="Arial" w:hAnsi="Arial" w:cs="Arial"/>
+                <w:sz w:val="24"/>
+                <w:szCs w:val="24"/>
+              </w:rPr>
               <w:lastRenderedPageBreak/>
-              <w:t>Post-conditions:</w:t>
+              <w:t>conditions:</w:t>
             </w:r>
           </w:p>
         </w:tc>
@@ -27074,6 +26758,7 @@
                 <w:sz w:val="24"/>
                 <w:szCs w:val="24"/>
               </w:rPr>
+              <w:lastRenderedPageBreak/>
               <w:t xml:space="preserve">A list of all </w:t>
             </w:r>
             <w:r>
@@ -27672,25 +27357,7 @@
                 <w:sz w:val="24"/>
                 <w:szCs w:val="24"/>
               </w:rPr>
-              <w:t xml:space="preserve">Admin </w:t>
-            </w:r>
-            <w:proofErr w:type="gramStart"/>
-            <w:r>
-              <w:rPr>
-                <w:rFonts w:ascii="Arial" w:hAnsi="Arial" w:cs="Arial"/>
-                <w:sz w:val="24"/>
-                <w:szCs w:val="24"/>
-              </w:rPr>
-              <w:t>is able to</w:t>
-            </w:r>
-            <w:proofErr w:type="gramEnd"/>
-            <w:r>
-              <w:rPr>
-                <w:rFonts w:ascii="Arial" w:hAnsi="Arial" w:cs="Arial"/>
-                <w:sz w:val="24"/>
-                <w:szCs w:val="24"/>
-              </w:rPr>
-              <w:t xml:space="preserve"> </w:t>
+              <w:t xml:space="preserve">Admin is able to </w:t>
             </w:r>
             <w:r>
               <w:rPr>

</xml_diff>